<commit_message>
Started task 1 and task 3 in lab4.
</commit_message>
<xml_diff>
--- a/LAB4/LAB4.docx
+++ b/LAB4/LAB4.docx
@@ -155,21 +155,7 @@
         <w:rPr>
           <w:lang w:val="pl-PL"/>
         </w:rPr>
-        <w:t xml:space="preserve">w pliku </w:t>
-      </w:r>
-      <w:proofErr w:type="spellStart"/>
-      <w:r>
-        <w:rPr>
-          <w:lang w:val="pl-PL"/>
-        </w:rPr>
-        <w:t>Lime_</w:t>
-      </w:r>
-      <w:proofErr w:type="gramStart"/>
-      <w:r>
-        <w:rPr>
-          <w:lang w:val="pl-PL"/>
-        </w:rPr>
-        <w:t>im</w:t>
+        <w:t>w pliku Lime_im</w:t>
       </w:r>
       <w:r>
         <w:rPr>
@@ -189,8 +175,6 @@
         </w:rPr>
         <w:t>ipynb</w:t>
       </w:r>
-      <w:proofErr w:type="spellEnd"/>
-      <w:proofErr w:type="gramEnd"/>
     </w:p>
     <w:p>
       <w:pPr>
@@ -213,23 +197,9 @@
         <w:rPr>
           <w:lang w:val="pl-PL"/>
         </w:rPr>
-        <w:t xml:space="preserve"> w tym bibliotekę LIME z </w:t>
-      </w:r>
-      <w:proofErr w:type="spellStart"/>
-      <w:r>
-        <w:rPr>
-          <w:lang w:val="pl-PL"/>
-        </w:rPr>
-        <w:t>explainerem</w:t>
-      </w:r>
-      <w:proofErr w:type="spellEnd"/>
-      <w:r>
-        <w:rPr>
-          <w:lang w:val="pl-PL"/>
-        </w:rPr>
-        <w:t xml:space="preserve"> </w:t>
-      </w:r>
-      <w:hyperlink r:id="rId5" w:history="1">
+        <w:t xml:space="preserve"> w tym bibliotekę LIME z explainerem </w:t>
+      </w:r>
+      <w:hyperlink r:id="rId8" w:history="1">
         <w:r>
           <w:rPr>
             <w:rStyle w:val="Hyperlink"/>
@@ -262,14 +232,12 @@
         </w:rPr>
         <w:t xml:space="preserve">Pierwszy z </w:t>
       </w:r>
-      <w:proofErr w:type="spellStart"/>
       <w:r>
         <w:rPr>
           <w:lang w:val="pl-PL"/>
         </w:rPr>
         <w:t>tutoriali</w:t>
       </w:r>
-      <w:proofErr w:type="spellEnd"/>
       <w:r>
         <w:rPr>
           <w:lang w:val="pl-PL"/>
@@ -316,35 +284,7 @@
         <w:rPr>
           <w:lang w:val="pl-PL"/>
         </w:rPr>
-        <w:t xml:space="preserve">i dotyczy zastosowania LIMA do analizy danych stabelaryzowanych: </w:t>
-      </w:r>
-      <w:proofErr w:type="spellStart"/>
-      <w:r>
-        <w:rPr>
-          <w:lang w:val="pl-PL"/>
-        </w:rPr>
-        <w:t>Udeme_financial</w:t>
-      </w:r>
-      <w:proofErr w:type="spellEnd"/>
-      <w:r>
-        <w:rPr>
-          <w:lang w:val="pl-PL"/>
-        </w:rPr>
-        <w:t xml:space="preserve">, oraz </w:t>
-      </w:r>
-      <w:proofErr w:type="spellStart"/>
-      <w:r>
-        <w:rPr>
-          <w:lang w:val="pl-PL"/>
-        </w:rPr>
-        <w:t>Titanic</w:t>
-      </w:r>
-      <w:proofErr w:type="spellEnd"/>
-      <w:r>
-        <w:rPr>
-          <w:lang w:val="pl-PL"/>
-        </w:rPr>
-        <w:t xml:space="preserve">. </w:t>
+        <w:t xml:space="preserve">i dotyczy zastosowania LIMA do analizy danych stabelaryzowanych: Udeme_financial, oraz Titanic. </w:t>
       </w:r>
     </w:p>
     <w:p>
@@ -406,21 +346,7 @@
         <w:rPr>
           <w:lang w:val="pl-PL"/>
         </w:rPr>
-        <w:t xml:space="preserve"> dla zbioru </w:t>
-      </w:r>
-      <w:proofErr w:type="spellStart"/>
-      <w:r>
-        <w:rPr>
-          <w:lang w:val="pl-PL"/>
-        </w:rPr>
-        <w:t>Udeme_financial</w:t>
-      </w:r>
-      <w:proofErr w:type="spellEnd"/>
-      <w:r>
-        <w:rPr>
-          <w:lang w:val="pl-PL"/>
-        </w:rPr>
-        <w:t xml:space="preserve">.  </w:t>
+        <w:t xml:space="preserve"> dla zbioru Udeme_financial.  </w:t>
       </w:r>
       <w:r>
         <w:rPr>
@@ -446,7 +372,6 @@
         </w:rPr>
         <w:t xml:space="preserve">cech. Proszę wybrać większą ilość cech, które mogą świadczyć o popularności kursów i wymienić używany w tutorialu klasyfikator zespołowy na prostszy (np. SVM z biblioteki </w:t>
       </w:r>
-      <w:proofErr w:type="spellStart"/>
       <w:r>
         <w:rPr>
           <w:i/>
@@ -455,7 +380,6 @@
         </w:rPr>
         <w:t>sklearn</w:t>
       </w:r>
-      <w:proofErr w:type="spellEnd"/>
       <w:r>
         <w:rPr>
           <w:lang w:val="pl-PL"/>
@@ -508,21 +432,7 @@
         <w:rPr>
           <w:lang w:val="pl-PL"/>
         </w:rPr>
-        <w:t xml:space="preserve"> (</w:t>
-      </w:r>
-      <w:proofErr w:type="spellStart"/>
-      <w:r>
-        <w:rPr>
-          <w:lang w:val="pl-PL"/>
-        </w:rPr>
-        <w:t>Arkadjusz</w:t>
-      </w:r>
-      <w:proofErr w:type="spellEnd"/>
-      <w:r>
-        <w:rPr>
-          <w:lang w:val="pl-PL"/>
-        </w:rPr>
-        <w:t xml:space="preserve"> Pajor, Michał Sokół)</w:t>
+        <w:t xml:space="preserve"> (Arkadjusz Pajor, Michał Sokół)</w:t>
       </w:r>
       <w:r>
         <w:rPr>
@@ -592,21 +502,7 @@
         <w:rPr>
           <w:lang w:val="pl-PL"/>
         </w:rPr>
-        <w:t xml:space="preserve">dwa obiekty </w:t>
-      </w:r>
-      <w:proofErr w:type="gramStart"/>
-      <w:r>
-        <w:rPr>
-          <w:lang w:val="pl-PL"/>
-        </w:rPr>
-        <w:t>( ciekawe</w:t>
-      </w:r>
-      <w:proofErr w:type="gramEnd"/>
-      <w:r>
-        <w:rPr>
-          <w:lang w:val="pl-PL"/>
-        </w:rPr>
-        <w:t xml:space="preserve"> będzie</w:t>
+        <w:t>dwa obiekty ( ciekawe będzie</w:t>
       </w:r>
       <w:r>
         <w:rPr>
@@ -666,21 +562,7 @@
         <w:rPr>
           <w:lang w:val="pl-PL"/>
         </w:rPr>
-        <w:t xml:space="preserve">Zrealizuj wszystkie zadania (3) sformułowane w </w:t>
-      </w:r>
-      <w:proofErr w:type="spellStart"/>
-      <w:r>
-        <w:rPr>
-          <w:lang w:val="pl-PL"/>
-        </w:rPr>
-        <w:t>tytorialu</w:t>
-      </w:r>
-      <w:proofErr w:type="spellEnd"/>
-      <w:r>
-        <w:rPr>
-          <w:lang w:val="pl-PL"/>
-        </w:rPr>
-        <w:t>.</w:t>
+        <w:t>Zrealizuj wszystkie zadania (3) sformułowane w tytorialu.</w:t>
       </w:r>
     </w:p>
     <w:p>
@@ -711,6 +593,32 @@
           <w:lang w:val="pl-PL"/>
         </w:rPr>
         <w:t>.</w:t>
+      </w:r>
+    </w:p>
+    <w:p>
+      <w:pPr>
+        <w:rPr>
+          <w:lang w:val="pl-PL"/>
+        </w:rPr>
+      </w:pPr>
+    </w:p>
+    <w:p>
+      <w:pPr>
+        <w:rPr>
+          <w:lang w:val="pl-PL"/>
+        </w:rPr>
+      </w:pPr>
+      <w:r>
+        <w:rPr>
+          <w:lang w:val="pl-PL"/>
+        </w:rPr>
+        <w:t xml:space="preserve">Dodatkowe rzeczy: Można spróbować rozszerzyć </w:t>
+      </w:r>
+      <w:r>
+        <w:rPr>
+          <w:lang w:val="pl-PL"/>
+        </w:rPr>
+        <w:t>zadanie pierwsze np. o ALIME, drzewo decyzyjne etc.</w:t>
       </w:r>
     </w:p>
     <w:sectPr>
@@ -1280,6 +1188,18 @@
       <w:shd w:val="clear" w:color="auto" w:fill="E1DFDD"/>
     </w:rPr>
   </w:style>
+  <w:style w:type="character" w:styleId="FollowedHyperlink">
+    <w:name w:val="FollowedHyperlink"/>
+    <w:basedOn w:val="DefaultParagraphFont"/>
+    <w:uiPriority w:val="99"/>
+    <w:semiHidden/>
+    <w:unhideWhenUsed/>
+    <w:rsid w:val="005760E3"/>
+    <w:rPr>
+      <w:color w:val="954F72" w:themeColor="followedHyperlink"/>
+      <w:u w:val="single"/>
+    </w:rPr>
+  </w:style>
 </w:styles>
 </file>
 
@@ -1579,6 +1499,15 @@
 </file>
 
 <file path=customXml/item1.xml><?xml version="1.0" encoding="utf-8"?>
+<?mso-contentType ?>
+<FormTemplates xmlns="http://schemas.microsoft.com/sharepoint/v3/contenttype/forms">
+  <Display>DocumentLibraryForm</Display>
+  <Edit>DocumentLibraryForm</Edit>
+  <New>DocumentLibraryForm</New>
+</FormTemplates>
+</file>
+
+<file path=customXml/item2.xml><?xml version="1.0" encoding="utf-8"?>
 <ct:contentTypeSchema xmlns:ct="http://schemas.microsoft.com/office/2006/metadata/contentType" xmlns:ma="http://schemas.microsoft.com/office/2006/metadata/properties/metaAttributes" ct:_="" ma:_="" ma:contentTypeName="Dokument" ma:contentTypeID="0x010100932901593402954E8184ACF4C6F034C0" ma:contentTypeVersion="2" ma:contentTypeDescription="Utwórz nowy dokument." ma:contentTypeScope="" ma:versionID="7abc8b2de73b0e7324e258ce4dfebc46">
   <xsd:schema xmlns:xsd="http://www.w3.org/2001/XMLSchema" xmlns:xs="http://www.w3.org/2001/XMLSchema" xmlns:p="http://schemas.microsoft.com/office/2006/metadata/properties" xmlns:ns2="7a31f9a5-3d8b-4e99-9c9b-9da56d63a129" targetNamespace="http://schemas.microsoft.com/office/2006/metadata/properties" ma:root="true" ma:fieldsID="c95a8c93ccf5758d805c0df135f48af7" ns2:_="">
     <xsd:import namespace="7a31f9a5-3d8b-4e99-9c9b-9da56d63a129"/>
@@ -1710,15 +1639,6 @@
 </ct:contentTypeSchema>
 </file>
 
-<file path=customXml/item2.xml><?xml version="1.0" encoding="utf-8"?>
-<?mso-contentType ?>
-<FormTemplates xmlns="http://schemas.microsoft.com/sharepoint/v3/contenttype/forms">
-  <Display>DocumentLibraryForm</Display>
-  <Edit>DocumentLibraryForm</Edit>
-  <New>DocumentLibraryForm</New>
-</FormTemplates>
-</file>
-
 <file path=customXml/item3.xml><?xml version="1.0" encoding="utf-8"?>
 <p:properties xmlns:p="http://schemas.microsoft.com/office/2006/metadata/properties" xmlns:xsi="http://www.w3.org/2001/XMLSchema-instance" xmlns:pc="http://schemas.microsoft.com/office/infopath/2007/PartnerControls">
   <documentManagement/>
@@ -1726,13 +1646,36 @@
 </file>
 
 <file path=customXml/itemProps1.xml><?xml version="1.0" encoding="utf-8"?>
-<ds:datastoreItem xmlns:ds="http://schemas.openxmlformats.org/officeDocument/2006/customXml" ds:itemID="{F4FB6400-2F00-4B87-B02C-04DE4EE4F053}"/>
+<ds:datastoreItem xmlns:ds="http://schemas.openxmlformats.org/officeDocument/2006/customXml" ds:itemID="{1CFF60AF-E4BB-4AEC-9C56-7091A60A76E9}">
+  <ds:schemaRefs>
+    <ds:schemaRef ds:uri="http://schemas.microsoft.com/sharepoint/v3/contenttype/forms"/>
+  </ds:schemaRefs>
+</ds:datastoreItem>
 </file>
 
 <file path=customXml/itemProps2.xml><?xml version="1.0" encoding="utf-8"?>
-<ds:datastoreItem xmlns:ds="http://schemas.openxmlformats.org/officeDocument/2006/customXml" ds:itemID="{1CFF60AF-E4BB-4AEC-9C56-7091A60A76E9}"/>
+<ds:datastoreItem xmlns:ds="http://schemas.openxmlformats.org/officeDocument/2006/customXml" ds:itemID="{F4FB6400-2F00-4B87-B02C-04DE4EE4F053}">
+  <ds:schemaRefs>
+    <ds:schemaRef ds:uri="http://schemas.microsoft.com/office/2006/metadata/contentType"/>
+    <ds:schemaRef ds:uri="http://schemas.microsoft.com/office/2006/metadata/properties/metaAttributes"/>
+    <ds:schemaRef ds:uri="http://www.w3.org/2001/XMLSchema"/>
+    <ds:schemaRef ds:uri="http://schemas.microsoft.com/office/2006/metadata/properties"/>
+    <ds:schemaRef ds:uri="7a31f9a5-3d8b-4e99-9c9b-9da56d63a129"/>
+    <ds:schemaRef ds:uri="http://schemas.microsoft.com/office/2006/documentManagement/types"/>
+    <ds:schemaRef ds:uri="http://schemas.microsoft.com/office/infopath/2007/PartnerControls"/>
+    <ds:schemaRef ds:uri="http://schemas.openxmlformats.org/package/2006/metadata/core-properties"/>
+    <ds:schemaRef ds:uri="http://purl.org/dc/elements/1.1/"/>
+    <ds:schemaRef ds:uri="http://purl.org/dc/terms/"/>
+    <ds:schemaRef ds:uri="http://schemas.microsoft.com/internal/obd"/>
+  </ds:schemaRefs>
+</ds:datastoreItem>
 </file>
 
 <file path=customXml/itemProps3.xml><?xml version="1.0" encoding="utf-8"?>
-<ds:datastoreItem xmlns:ds="http://schemas.openxmlformats.org/officeDocument/2006/customXml" ds:itemID="{ABACE5D6-85F4-497F-AB4C-C75296061F4E}"/>
+<ds:datastoreItem xmlns:ds="http://schemas.openxmlformats.org/officeDocument/2006/customXml" ds:itemID="{ABACE5D6-85F4-497F-AB4C-C75296061F4E}">
+  <ds:schemaRefs>
+    <ds:schemaRef ds:uri="http://schemas.microsoft.com/office/2006/metadata/properties"/>
+    <ds:schemaRef ds:uri="http://schemas.microsoft.com/office/infopath/2007/PartnerControls"/>
+  </ds:schemaRefs>
+</ds:datastoreItem>
 </file>
</xml_diff>